<commit_message>
Hva jeg har gjort så langt
- Fiksa database for brukere
- La til og ble ferdig med login systemet
- La til og ble ferdig med registrerings systemet
- Fiksa en side for bare "logged in" brukere
-  Jobber fortsatt med å fikse "Min konto" siden
- Lagde denne repoen, siden har ikke så mye tid å "merge" sammen med samarbeidpartneren min. Så vi gjør ting for oss selv.

06/12/24
</commit_message>
<xml_diff>
--- a/terminoppgave_dokumentasjon.docx
+++ b/terminoppgave_dokumentasjon.docx
@@ -256,7 +256,15 @@
     </w:p>
     <w:p>
       <w:r>
-        <w:t xml:space="preserve">Jeg og Angelito </w:t>
+        <w:t xml:space="preserve">Jeg og </w:t>
+      </w:r>
+      <w:proofErr w:type="spellStart"/>
+      <w:r>
+        <w:t>Angelito</w:t>
+      </w:r>
+      <w:proofErr w:type="spellEnd"/>
+      <w:r>
+        <w:t xml:space="preserve"> </w:t>
       </w:r>
       <w:r>
         <w:t xml:space="preserve">planlegger </w:t>
@@ -326,7 +334,15 @@
         <w:t xml:space="preserve">Også kom vi til en konklusjon med å jobbe med en tidligere oppgave jeg har lagd, og </w:t>
       </w:r>
       <w:r>
-        <w:t>lage en fungerende login system og handlekurv system</w:t>
+        <w:t xml:space="preserve">lage en fungerende </w:t>
+      </w:r>
+      <w:proofErr w:type="spellStart"/>
+      <w:r>
+        <w:t>login</w:t>
+      </w:r>
+      <w:proofErr w:type="spellEnd"/>
+      <w:r>
+        <w:t xml:space="preserve"> system og handlekurv system</w:t>
       </w:r>
       <w:r>
         <w:t xml:space="preserve"> for en nettbutikk</w:t>
@@ -337,7 +353,23 @@
     </w:p>
     <w:p>
       <w:r>
-        <w:t>Vi lagde da en ny repo på GitHub, hvor Angelito inviterte meg som collaborator.</w:t>
+        <w:t xml:space="preserve">Vi lagde da en ny </w:t>
+      </w:r>
+      <w:proofErr w:type="spellStart"/>
+      <w:r>
+        <w:t>repo</w:t>
+      </w:r>
+      <w:proofErr w:type="spellEnd"/>
+      <w:r>
+        <w:t xml:space="preserve"> på GitHub, hvor </w:t>
+      </w:r>
+      <w:proofErr w:type="spellStart"/>
+      <w:r>
+        <w:t>Angelito</w:t>
+      </w:r>
+      <w:proofErr w:type="spellEnd"/>
+      <w:r>
+        <w:t xml:space="preserve"> inviterte meg som collaborator.</w:t>
       </w:r>
     </w:p>
     <w:p>
@@ -353,7 +385,15 @@
         <w:t>Vi bestemte oss at jeg skal fikse log in systemet</w:t>
       </w:r>
       <w:r>
-        <w:t xml:space="preserve"> og Angelito skal fikse handlekurvsystemet.</w:t>
+        <w:t xml:space="preserve"> og </w:t>
+      </w:r>
+      <w:proofErr w:type="spellStart"/>
+      <w:r>
+        <w:t>Angelito</w:t>
+      </w:r>
+      <w:proofErr w:type="spellEnd"/>
+      <w:r>
+        <w:t xml:space="preserve"> skal fikse handlekurvsystemet.</w:t>
       </w:r>
     </w:p>
     <w:p>
@@ -381,7 +421,15 @@
         <w:t xml:space="preserve">Jeg må endre koder på </w:t>
       </w:r>
       <w:r>
-        <w:t>«minkonto» siden og legge til en registrerings knapp.</w:t>
+        <w:t>«</w:t>
+      </w:r>
+      <w:proofErr w:type="spellStart"/>
+      <w:r>
+        <w:t>minkonto</w:t>
+      </w:r>
+      <w:proofErr w:type="spellEnd"/>
+      <w:r>
+        <w:t>» siden og legge til en registrerings knapp.</w:t>
       </w:r>
     </w:p>
     <w:p>
@@ -409,7 +457,15 @@
     </w:p>
     <w:p>
       <w:r>
-        <w:t>Gjøre klar GitHub repo for å putte inn på dokumentet.</w:t>
+        <w:t xml:space="preserve">Gjøre klar GitHub </w:t>
+      </w:r>
+      <w:proofErr w:type="spellStart"/>
+      <w:r>
+        <w:t>repo</w:t>
+      </w:r>
+      <w:proofErr w:type="spellEnd"/>
+      <w:r>
+        <w:t xml:space="preserve"> for å putte inn på dokumentet.</w:t>
       </w:r>
     </w:p>
     <w:p>
@@ -425,7 +481,15 @@
         <w:t>og språket på</w:t>
       </w:r>
       <w:r>
-        <w:t xml:space="preserve"> nettbutikken fra «Shokjøp» til noe annet</w:t>
+        <w:t xml:space="preserve"> nettbutikken fra «</w:t>
+      </w:r>
+      <w:proofErr w:type="spellStart"/>
+      <w:r>
+        <w:t>Shokjøp</w:t>
+      </w:r>
+      <w:proofErr w:type="spellEnd"/>
+      <w:r>
+        <w:t>» til noe annet</w:t>
       </w:r>
       <w:r>
         <w:t xml:space="preserve"> (Noe mer engelsk)</w:t>
@@ -436,7 +500,15 @@
     </w:p>
     <w:p>
       <w:r>
-        <w:t>La til labels på Kanban.</w:t>
+        <w:t xml:space="preserve">La til </w:t>
+      </w:r>
+      <w:proofErr w:type="spellStart"/>
+      <w:r>
+        <w:t>labels</w:t>
+      </w:r>
+      <w:proofErr w:type="spellEnd"/>
+      <w:r>
+        <w:t xml:space="preserve"> på Kanban.</w:t>
       </w:r>
     </w:p>
     <w:p>
@@ -449,6 +521,7 @@
       <w:r>
         <w:t xml:space="preserve">Starte med å lage visuell database i </w:t>
       </w:r>
+      <w:proofErr w:type="spellStart"/>
       <w:r>
         <w:rPr>
           <w:b/>
@@ -456,6 +529,7 @@
         </w:rPr>
         <w:t>drawdb.app</w:t>
       </w:r>
+      <w:proofErr w:type="spellEnd"/>
     </w:p>
     <w:p>
       <w:pPr>
@@ -468,6 +542,7 @@
         <w:rPr>
           <w:b/>
           <w:bCs/>
+          <w:noProof/>
         </w:rPr>
         <w:lastRenderedPageBreak/>
         <w:drawing>
@@ -520,7 +595,15 @@
         <w:t>Testet</w:t>
       </w:r>
       <w:r>
-        <w:t xml:space="preserve"> MariaDB, for å få en oppfriskning i databaser.</w:t>
+        <w:t xml:space="preserve"> </w:t>
+      </w:r>
+      <w:proofErr w:type="spellStart"/>
+      <w:r>
+        <w:t>MariaDB</w:t>
+      </w:r>
+      <w:proofErr w:type="spellEnd"/>
+      <w:r>
+        <w:t>, for å få en oppfriskning i databaser.</w:t>
       </w:r>
     </w:p>
     <w:p>
@@ -531,7 +614,23 @@
         <w:t xml:space="preserve">å lage database og </w:t>
       </w:r>
       <w:r>
-        <w:t>koble python med sql.</w:t>
+        <w:t xml:space="preserve">koble </w:t>
+      </w:r>
+      <w:proofErr w:type="spellStart"/>
+      <w:r>
+        <w:t>python</w:t>
+      </w:r>
+      <w:proofErr w:type="spellEnd"/>
+      <w:r>
+        <w:t xml:space="preserve"> med </w:t>
+      </w:r>
+      <w:proofErr w:type="spellStart"/>
+      <w:r>
+        <w:t>sql</w:t>
+      </w:r>
+      <w:proofErr w:type="spellEnd"/>
+      <w:r>
+        <w:t>.</w:t>
       </w:r>
     </w:p>
     <w:p/>
@@ -567,7 +666,23 @@
     </w:p>
     <w:p>
       <w:r>
-        <w:t>Begynte å lage database og tables for login systemet.</w:t>
+        <w:t xml:space="preserve">Begynte å lage database og </w:t>
+      </w:r>
+      <w:proofErr w:type="spellStart"/>
+      <w:r>
+        <w:t>tables</w:t>
+      </w:r>
+      <w:proofErr w:type="spellEnd"/>
+      <w:r>
+        <w:t xml:space="preserve"> for </w:t>
+      </w:r>
+      <w:proofErr w:type="spellStart"/>
+      <w:r>
+        <w:t>login</w:t>
+      </w:r>
+      <w:proofErr w:type="spellEnd"/>
+      <w:r>
+        <w:t xml:space="preserve"> systemet.</w:t>
       </w:r>
     </w:p>
     <w:p>
@@ -580,12 +695,36 @@
     </w:p>
     <w:p>
       <w:r>
-        <w:t>Lagde en ny MariaDB bruker for Angelito sånn at han kan lage sin database.</w:t>
-      </w:r>
-    </w:p>
-    <w:p>
-      <w:r>
-        <w:t>Fikk til login funksjonen å fungere.</w:t>
+        <w:t xml:space="preserve">Lagde en ny </w:t>
+      </w:r>
+      <w:proofErr w:type="spellStart"/>
+      <w:r>
+        <w:t>MariaDB</w:t>
+      </w:r>
+      <w:proofErr w:type="spellEnd"/>
+      <w:r>
+        <w:t xml:space="preserve"> bruker for </w:t>
+      </w:r>
+      <w:proofErr w:type="spellStart"/>
+      <w:r>
+        <w:t>Angelito</w:t>
+      </w:r>
+      <w:proofErr w:type="spellEnd"/>
+      <w:r>
+        <w:t xml:space="preserve"> sånn at han kan lage sin database.</w:t>
+      </w:r>
+    </w:p>
+    <w:p>
+      <w:r>
+        <w:t xml:space="preserve">Fikk til </w:t>
+      </w:r>
+      <w:proofErr w:type="spellStart"/>
+      <w:r>
+        <w:t>login</w:t>
+      </w:r>
+      <w:proofErr w:type="spellEnd"/>
+      <w:r>
+        <w:t xml:space="preserve"> funksjonen å fungere.</w:t>
       </w:r>
       <w:r>
         <w:t xml:space="preserve"> </w:t>
@@ -593,12 +732,20 @@
       <w:r>
         <w:t xml:space="preserve">Og dermed </w:t>
       </w:r>
-      <w:r>
-        <w:t>logout.</w:t>
-      </w:r>
-    </w:p>
-    <w:p>
-      <w:r>
+      <w:proofErr w:type="spellStart"/>
+      <w:r>
+        <w:t>logout</w:t>
+      </w:r>
+      <w:proofErr w:type="spellEnd"/>
+      <w:r>
+        <w:t>.</w:t>
+      </w:r>
+    </w:p>
+    <w:p>
+      <w:r>
+        <w:rPr>
+          <w:noProof/>
+        </w:rPr>
         <w:drawing>
           <wp:inline distT="0" distB="0" distL="0" distR="0" wp14:anchorId="2231CD23" wp14:editId="6CAB585E">
             <wp:extent cx="2787650" cy="1657165"/>
@@ -643,6 +790,9 @@
     </w:p>
     <w:p>
       <w:r>
+        <w:rPr>
+          <w:noProof/>
+        </w:rPr>
         <w:lastRenderedPageBreak/>
         <w:drawing>
           <wp:inline distT="0" distB="0" distL="0" distR="0" wp14:anchorId="20FE4E1E" wp14:editId="7AC28E29">
@@ -692,10 +842,23 @@
     </w:p>
     <w:p>
       <w:r>
-        <w:t xml:space="preserve">La til «Unique» på </w:t>
-      </w:r>
-      <w:r>
-        <w:t xml:space="preserve">email i database, for at registrering skal </w:t>
+        <w:t>La til «</w:t>
+      </w:r>
+      <w:proofErr w:type="spellStart"/>
+      <w:r>
+        <w:t>Unique</w:t>
+      </w:r>
+      <w:proofErr w:type="spellEnd"/>
+      <w:r>
+        <w:t xml:space="preserve">» på </w:t>
+      </w:r>
+      <w:proofErr w:type="gramStart"/>
+      <w:r>
+        <w:t>email</w:t>
+      </w:r>
+      <w:proofErr w:type="gramEnd"/>
+      <w:r>
+        <w:t xml:space="preserve"> i database, for at registrering skal </w:t>
       </w:r>
       <w:r>
         <w:t>«</w:t>
@@ -704,21 +867,139 @@
         <w:t>fungere</w:t>
       </w:r>
       <w:r>
-        <w:t>» ifølge ChatGPT</w:t>
-      </w:r>
+        <w:t xml:space="preserve">» ifølge </w:t>
+      </w:r>
+      <w:proofErr w:type="spellStart"/>
+      <w:r>
+        <w:t>ChatGPT</w:t>
+      </w:r>
+      <w:proofErr w:type="spellEnd"/>
       <w:r>
         <w:t>.</w:t>
       </w:r>
     </w:p>
     <w:p>
       <w:r>
-        <w:t>Fikk endelig registrerings funksjonen på fungere etter bruke nesten en hel dag på å fikse problemet. Fikk mest hjelp av ChatGPT, men ga meg gode forklaringer til endringer den gjorde.</w:t>
+        <w:t xml:space="preserve">Fikk endelig registrerings funksjonen på </w:t>
+      </w:r>
+      <w:proofErr w:type="gramStart"/>
+      <w:r>
+        <w:t>fungere</w:t>
+      </w:r>
+      <w:proofErr w:type="gramEnd"/>
+      <w:r>
+        <w:t xml:space="preserve"> etter bruke nesten en hel dag på å fikse problemet. Fikk mest hjelp av </w:t>
+      </w:r>
+      <w:proofErr w:type="spellStart"/>
+      <w:r>
+        <w:t>ChatGPT</w:t>
+      </w:r>
+      <w:proofErr w:type="spellEnd"/>
+      <w:r>
+        <w:t>, men ga meg gode forklaringer til endringer den gjorde.</w:t>
       </w:r>
     </w:p>
     <w:p>
       <w:r>
         <w:t xml:space="preserve">Fiksa siden for bare de som er logget inn kan bruke. </w:t>
       </w:r>
+    </w:p>
+    <w:p>
+      <w:pPr>
+        <w:rPr>
+          <w:b/>
+          <w:bCs/>
+        </w:rPr>
+      </w:pPr>
+      <w:r>
+        <w:rPr>
+          <w:b/>
+          <w:bCs/>
+        </w:rPr>
+        <w:t xml:space="preserve">Jeg og </w:t>
+      </w:r>
+      <w:proofErr w:type="spellStart"/>
+      <w:r>
+        <w:rPr>
+          <w:b/>
+          <w:bCs/>
+        </w:rPr>
+        <w:t>Angelito</w:t>
+      </w:r>
+      <w:proofErr w:type="spellEnd"/>
+      <w:r>
+        <w:rPr>
+          <w:b/>
+          <w:bCs/>
+        </w:rPr>
+        <w:t>, bestemte oss at vi ikke skal «</w:t>
+      </w:r>
+      <w:proofErr w:type="spellStart"/>
+      <w:r>
+        <w:rPr>
+          <w:b/>
+          <w:bCs/>
+        </w:rPr>
+        <w:t>merge</w:t>
+      </w:r>
+      <w:proofErr w:type="spellEnd"/>
+      <w:r>
+        <w:rPr>
+          <w:b/>
+          <w:bCs/>
+        </w:rPr>
+        <w:t xml:space="preserve">» likevel. Så jeg lagde min egen </w:t>
+      </w:r>
+      <w:proofErr w:type="spellStart"/>
+      <w:r>
+        <w:rPr>
+          <w:b/>
+          <w:bCs/>
+        </w:rPr>
+        <w:t>git</w:t>
+      </w:r>
+      <w:proofErr w:type="spellEnd"/>
+      <w:r>
+        <w:rPr>
+          <w:b/>
+          <w:bCs/>
+        </w:rPr>
+        <w:t xml:space="preserve"> </w:t>
+      </w:r>
+      <w:proofErr w:type="spellStart"/>
+      <w:r>
+        <w:rPr>
+          <w:b/>
+          <w:bCs/>
+        </w:rPr>
+        <w:t>repo</w:t>
+      </w:r>
+      <w:proofErr w:type="spellEnd"/>
+      <w:r>
+        <w:rPr>
+          <w:b/>
+          <w:bCs/>
+        </w:rPr>
+        <w:t>.</w:t>
+      </w:r>
+    </w:p>
+    <w:p>
+      <w:pPr>
+        <w:rPr>
+          <w:b/>
+          <w:bCs/>
+        </w:rPr>
+      </w:pPr>
+      <w:hyperlink r:id="rId9" w:history="1">
+        <w:r>
+          <w:rPr>
+            <w:rStyle w:val="Hyperkobling"/>
+            <w:b/>
+            <w:bCs/>
+          </w:rPr>
+          <w:t>https://github.com/freyzsaycon/Terminoppgave</w:t>
+        </w:r>
+      </w:hyperlink>
     </w:p>
     <w:p/>
     <w:p>

</xml_diff>